<commit_message>
Lab 7 - Fixed: ex.2 registers
</commit_message>
<xml_diff>
--- a/Lab7/lab_07_2023_2024.docx
+++ b/Lab7/lab_07_2023_2024.docx
@@ -2696,6 +2696,14 @@
                 <w:szCs w:val="23"/>
               </w:rPr>
             </w:pPr>
+            <w:r>
+              <w:rPr>
+                <w:bCs/>
+                <w:sz w:val="23"/>
+                <w:szCs w:val="23"/>
+              </w:rPr>
+              <w:t>28</w:t>
+            </w:r>
           </w:p>
         </w:tc>
       </w:tr>
@@ -2740,6 +2748,14 @@
                 <w:szCs w:val="23"/>
               </w:rPr>
             </w:pPr>
+            <w:r>
+              <w:rPr>
+                <w:bCs/>
+                <w:sz w:val="23"/>
+                <w:szCs w:val="23"/>
+              </w:rPr>
+              <w:t>12</w:t>
+            </w:r>
           </w:p>
         </w:tc>
       </w:tr>
@@ -2772,61 +2788,7 @@
           <w:szCs w:val="23"/>
           <w:lang w:val="en-US"/>
         </w:rPr>
-        <w:t>Report the following program characteristics (</w:t>
-      </w:r>
-      <w:r>
-        <w:rPr>
-          <w:bCs/>
-          <w:sz w:val="23"/>
-          <w:szCs w:val="23"/>
-          <w:lang w:val="en-US"/>
-        </w:rPr>
-        <w:t xml:space="preserve">Hint: See </w:t>
-      </w:r>
-      <w:r>
-        <w:rPr>
-          <w:bCs/>
-          <w:sz w:val="23"/>
-          <w:szCs w:val="23"/>
-          <w:lang w:val="en-US"/>
-        </w:rPr>
-        <w:t xml:space="preserve">the </w:t>
-      </w:r>
-      <w:r>
-        <w:rPr>
-          <w:bCs/>
-          <w:sz w:val="23"/>
-          <w:szCs w:val="23"/>
-          <w:lang w:val="en-US"/>
-        </w:rPr>
-        <w:t xml:space="preserve">build output </w:t>
-      </w:r>
-      <w:r>
-        <w:rPr>
-          <w:bCs/>
-          <w:sz w:val="23"/>
-          <w:szCs w:val="23"/>
-          <w:lang w:val="en-US"/>
-        </w:rPr>
-        <w:t xml:space="preserve">window </w:t>
-      </w:r>
-      <w:r>
-        <w:rPr>
-          <w:bCs/>
-          <w:sz w:val="23"/>
-          <w:szCs w:val="23"/>
-          <w:lang w:val="en-US"/>
-        </w:rPr>
-        <w:t>in Keil</w:t>
-      </w:r>
-      <w:r>
-        <w:rPr>
-          <w:bCs/>
-          <w:sz w:val="23"/>
-          <w:szCs w:val="23"/>
-          <w:lang w:val="en-US"/>
-        </w:rPr>
-        <w:t>).</w:t>
+        <w:t>Report the following program characteristics (Hint: See the build output window in Keil).</w:t>
       </w:r>
     </w:p>
     <w:p>
@@ -2934,6 +2896,22 @@
                 <w:szCs w:val="23"/>
               </w:rPr>
             </w:pPr>
+            <w:r>
+              <w:rPr>
+                <w:bCs/>
+                <w:sz w:val="23"/>
+                <w:szCs w:val="23"/>
+              </w:rPr>
+              <w:t>8</w:t>
+            </w:r>
+            <w:r>
+              <w:rPr>
+                <w:bCs/>
+                <w:sz w:val="23"/>
+                <w:szCs w:val="23"/>
+              </w:rPr>
+              <w:t>532</w:t>
+            </w:r>
           </w:p>
         </w:tc>
       </w:tr>
@@ -2977,6 +2955,14 @@
                 <w:szCs w:val="23"/>
               </w:rPr>
             </w:pPr>
+            <w:r>
+              <w:rPr>
+                <w:bCs/>
+                <w:sz w:val="23"/>
+                <w:szCs w:val="23"/>
+              </w:rPr>
+              <w:t>764</w:t>
+            </w:r>
           </w:p>
         </w:tc>
       </w:tr>
@@ -3020,6 +3006,14 @@
                 <w:szCs w:val="23"/>
               </w:rPr>
             </w:pPr>
+            <w:r>
+              <w:rPr>
+                <w:bCs/>
+                <w:sz w:val="23"/>
+                <w:szCs w:val="23"/>
+              </w:rPr>
+              <w:t>40</w:t>
+            </w:r>
           </w:p>
         </w:tc>
       </w:tr>
@@ -3063,6 +3057,14 @@
                 <w:szCs w:val="23"/>
               </w:rPr>
             </w:pPr>
+            <w:r>
+              <w:rPr>
+                <w:bCs/>
+                <w:sz w:val="23"/>
+                <w:szCs w:val="23"/>
+              </w:rPr>
+              <w:t>512</w:t>
+            </w:r>
           </w:p>
         </w:tc>
       </w:tr>
@@ -3122,8 +3124,178 @@
                 <w:bCs/>
                 <w:sz w:val="23"/>
                 <w:szCs w:val="23"/>
+                <w:lang w:val="it-IT"/>
               </w:rPr>
             </w:pPr>
+            <w:r>
+              <w:rPr>
+                <w:bCs/>
+                <w:sz w:val="23"/>
+                <w:szCs w:val="23"/>
+                <w:lang w:val="it-IT"/>
+              </w:rPr>
+              <w:t>Direttive:</w:t>
+            </w:r>
+          </w:p>
+          <w:p>
+            <w:pPr>
+              <w:pStyle w:val="Default"/>
+              <w:numPr>
+                <w:ilvl w:val="0"/>
+                <w:numId w:val="16"/>
+              </w:numPr>
+              <w:rPr>
+                <w:bCs/>
+                <w:sz w:val="23"/>
+                <w:szCs w:val="23"/>
+                <w:lang w:val="it-IT"/>
+              </w:rPr>
+            </w:pPr>
+            <w:r>
+              <w:rPr>
+                <w:bCs/>
+                <w:sz w:val="23"/>
+                <w:szCs w:val="23"/>
+                <w:lang w:val="it-IT"/>
+              </w:rPr>
+              <w:t>LTORG: permette di salvare i dati costanti nel literal pool, posizionandolo in un punto arbitrario del codice, anziché al termine</w:t>
+            </w:r>
+          </w:p>
+          <w:p>
+            <w:pPr>
+              <w:pStyle w:val="Default"/>
+              <w:numPr>
+                <w:ilvl w:val="0"/>
+                <w:numId w:val="16"/>
+              </w:numPr>
+              <w:rPr>
+                <w:bCs/>
+                <w:sz w:val="23"/>
+                <w:szCs w:val="23"/>
+                <w:lang w:val="it-IT"/>
+              </w:rPr>
+            </w:pPr>
+            <w:r>
+              <w:rPr>
+                <w:bCs/>
+                <w:sz w:val="23"/>
+                <w:szCs w:val="23"/>
+                <w:lang w:val="it-IT"/>
+              </w:rPr>
+              <w:t xml:space="preserve">DATA: permette di </w:t>
+            </w:r>
+            <w:r>
+              <w:rPr>
+                <w:bCs/>
+                <w:sz w:val="23"/>
+                <w:szCs w:val="23"/>
+                <w:lang w:val="it-IT"/>
+              </w:rPr>
+              <w:t xml:space="preserve">salvare variabili read-writable in un’area dati in posizione arbitraria; è utilizzata per i vettori risultato </w:t>
+            </w:r>
+            <w:r>
+              <w:rPr>
+                <w:bCs/>
+                <w:i/>
+                <w:iCs/>
+                <w:sz w:val="23"/>
+                <w:szCs w:val="23"/>
+                <w:lang w:val="it-IT"/>
+              </w:rPr>
+              <w:t>Calories_food_ordered</w:t>
+            </w:r>
+            <w:r>
+              <w:rPr>
+                <w:bCs/>
+                <w:sz w:val="23"/>
+                <w:szCs w:val="23"/>
+                <w:lang w:val="it-IT"/>
+              </w:rPr>
+              <w:t xml:space="preserve"> e </w:t>
+            </w:r>
+            <w:r>
+              <w:rPr>
+                <w:bCs/>
+                <w:i/>
+                <w:iCs/>
+                <w:sz w:val="23"/>
+                <w:szCs w:val="23"/>
+                <w:lang w:val="it-IT"/>
+              </w:rPr>
+              <w:t>Calories_sport_ordered</w:t>
+            </w:r>
+          </w:p>
+          <w:p>
+            <w:pPr>
+              <w:pStyle w:val="Default"/>
+              <w:numPr>
+                <w:ilvl w:val="0"/>
+                <w:numId w:val="16"/>
+              </w:numPr>
+              <w:rPr>
+                <w:bCs/>
+                <w:sz w:val="23"/>
+                <w:szCs w:val="23"/>
+                <w:lang w:val="it-IT"/>
+              </w:rPr>
+            </w:pPr>
+            <w:r>
+              <w:rPr>
+                <w:bCs/>
+                <w:sz w:val="23"/>
+                <w:szCs w:val="23"/>
+                <w:lang w:val="it-IT"/>
+              </w:rPr>
+              <w:t>ALIGN: permette di allineare i dati a multipli di un certo indirizzo: in questo caso, si usa half-word alignment, quindi, il programma aggiunge un padding dove necessario</w:t>
+            </w:r>
+          </w:p>
+          <w:p>
+            <w:pPr>
+              <w:pStyle w:val="Default"/>
+              <w:numPr>
+                <w:ilvl w:val="0"/>
+                <w:numId w:val="16"/>
+              </w:numPr>
+              <w:rPr>
+                <w:bCs/>
+                <w:sz w:val="23"/>
+                <w:szCs w:val="23"/>
+                <w:lang w:val="it-IT"/>
+              </w:rPr>
+            </w:pPr>
+            <w:r>
+              <w:rPr>
+                <w:bCs/>
+                <w:sz w:val="23"/>
+                <w:szCs w:val="23"/>
+                <w:lang w:val="it-IT"/>
+              </w:rPr>
+              <w:t>READONLY: indica un’area (in questo caso di codice) che non può essere modificata</w:t>
+            </w:r>
+          </w:p>
+          <w:p>
+            <w:pPr>
+              <w:pStyle w:val="Default"/>
+              <w:numPr>
+                <w:ilvl w:val="0"/>
+                <w:numId w:val="16"/>
+              </w:numPr>
+              <w:rPr>
+                <w:bCs/>
+                <w:sz w:val="23"/>
+                <w:szCs w:val="23"/>
+                <w:lang w:val="it-IT"/>
+              </w:rPr>
+            </w:pPr>
+            <w:r>
+              <w:rPr>
+                <w:bCs/>
+                <w:sz w:val="23"/>
+                <w:szCs w:val="23"/>
+                <w:lang w:val="it-IT"/>
+              </w:rPr>
+              <w:t>READWRITE: indica un’area (in questo caso contenente i vettori risultato) il cui contenuto può essere modificato</w:t>
+            </w:r>
           </w:p>
         </w:tc>
       </w:tr>
@@ -4613,6 +4785,119 @@
     </w:lvl>
   </w:abstractNum>
   <w:abstractNum w:abstractNumId="13" w15:restartNumberingAfterBreak="0">
+    <w:nsid w:val="6A9C30C1"/>
+    <w:multiLevelType w:val="hybridMultilevel"/>
+    <w:tmpl w:val="31944996"/>
+    <w:lvl w:ilvl="0" w:tplc="08090001">
+      <w:start w:val="1"/>
+      <w:numFmt w:val="bullet"/>
+      <w:lvlText w:val=""/>
+      <w:lvlJc w:val="left"/>
+      <w:pPr>
+        <w:ind w:left="720" w:hanging="360"/>
+      </w:pPr>
+      <w:rPr>
+        <w:rFonts w:ascii="Symbol" w:hAnsi="Symbol" w:hint="default"/>
+      </w:rPr>
+    </w:lvl>
+    <w:lvl w:ilvl="1" w:tplc="08090003" w:tentative="1">
+      <w:start w:val="1"/>
+      <w:numFmt w:val="bullet"/>
+      <w:lvlText w:val="o"/>
+      <w:lvlJc w:val="left"/>
+      <w:pPr>
+        <w:ind w:left="1440" w:hanging="360"/>
+      </w:pPr>
+      <w:rPr>
+        <w:rFonts w:ascii="Courier New" w:hAnsi="Courier New" w:cs="Courier New" w:hint="default"/>
+      </w:rPr>
+    </w:lvl>
+    <w:lvl w:ilvl="2" w:tplc="08090005" w:tentative="1">
+      <w:start w:val="1"/>
+      <w:numFmt w:val="bullet"/>
+      <w:lvlText w:val=""/>
+      <w:lvlJc w:val="left"/>
+      <w:pPr>
+        <w:ind w:left="2160" w:hanging="360"/>
+      </w:pPr>
+      <w:rPr>
+        <w:rFonts w:ascii="Wingdings" w:hAnsi="Wingdings" w:hint="default"/>
+      </w:rPr>
+    </w:lvl>
+    <w:lvl w:ilvl="3" w:tplc="08090001" w:tentative="1">
+      <w:start w:val="1"/>
+      <w:numFmt w:val="bullet"/>
+      <w:lvlText w:val=""/>
+      <w:lvlJc w:val="left"/>
+      <w:pPr>
+        <w:ind w:left="2880" w:hanging="360"/>
+      </w:pPr>
+      <w:rPr>
+        <w:rFonts w:ascii="Symbol" w:hAnsi="Symbol" w:hint="default"/>
+      </w:rPr>
+    </w:lvl>
+    <w:lvl w:ilvl="4" w:tplc="08090003" w:tentative="1">
+      <w:start w:val="1"/>
+      <w:numFmt w:val="bullet"/>
+      <w:lvlText w:val="o"/>
+      <w:lvlJc w:val="left"/>
+      <w:pPr>
+        <w:ind w:left="3600" w:hanging="360"/>
+      </w:pPr>
+      <w:rPr>
+        <w:rFonts w:ascii="Courier New" w:hAnsi="Courier New" w:cs="Courier New" w:hint="default"/>
+      </w:rPr>
+    </w:lvl>
+    <w:lvl w:ilvl="5" w:tplc="08090005" w:tentative="1">
+      <w:start w:val="1"/>
+      <w:numFmt w:val="bullet"/>
+      <w:lvlText w:val=""/>
+      <w:lvlJc w:val="left"/>
+      <w:pPr>
+        <w:ind w:left="4320" w:hanging="360"/>
+      </w:pPr>
+      <w:rPr>
+        <w:rFonts w:ascii="Wingdings" w:hAnsi="Wingdings" w:hint="default"/>
+      </w:rPr>
+    </w:lvl>
+    <w:lvl w:ilvl="6" w:tplc="08090001" w:tentative="1">
+      <w:start w:val="1"/>
+      <w:numFmt w:val="bullet"/>
+      <w:lvlText w:val=""/>
+      <w:lvlJc w:val="left"/>
+      <w:pPr>
+        <w:ind w:left="5040" w:hanging="360"/>
+      </w:pPr>
+      <w:rPr>
+        <w:rFonts w:ascii="Symbol" w:hAnsi="Symbol" w:hint="default"/>
+      </w:rPr>
+    </w:lvl>
+    <w:lvl w:ilvl="7" w:tplc="08090003" w:tentative="1">
+      <w:start w:val="1"/>
+      <w:numFmt w:val="bullet"/>
+      <w:lvlText w:val="o"/>
+      <w:lvlJc w:val="left"/>
+      <w:pPr>
+        <w:ind w:left="5760" w:hanging="360"/>
+      </w:pPr>
+      <w:rPr>
+        <w:rFonts w:ascii="Courier New" w:hAnsi="Courier New" w:cs="Courier New" w:hint="default"/>
+      </w:rPr>
+    </w:lvl>
+    <w:lvl w:ilvl="8" w:tplc="08090005" w:tentative="1">
+      <w:start w:val="1"/>
+      <w:numFmt w:val="bullet"/>
+      <w:lvlText w:val=""/>
+      <w:lvlJc w:val="left"/>
+      <w:pPr>
+        <w:ind w:left="6480" w:hanging="360"/>
+      </w:pPr>
+      <w:rPr>
+        <w:rFonts w:ascii="Wingdings" w:hAnsi="Wingdings" w:hint="default"/>
+      </w:rPr>
+    </w:lvl>
+  </w:abstractNum>
+  <w:abstractNum w:abstractNumId="14" w15:restartNumberingAfterBreak="0">
     <w:nsid w:val="72527AC5"/>
     <w:multiLevelType w:val="hybridMultilevel"/>
     <w:tmpl w:val="6D2A54D0"/>
@@ -4698,7 +4983,7 @@
       </w:pPr>
     </w:lvl>
   </w:abstractNum>
-  <w:abstractNum w:abstractNumId="14" w15:restartNumberingAfterBreak="0">
+  <w:abstractNum w:abstractNumId="15" w15:restartNumberingAfterBreak="0">
     <w:nsid w:val="7C6F128D"/>
     <w:multiLevelType w:val="multilevel"/>
     <w:tmpl w:val="C78A961C"/>
@@ -4818,7 +5103,7 @@
     <w:abstractNumId w:val="10"/>
   </w:num>
   <w:num w:numId="3" w16cid:durableId="1608926801">
-    <w:abstractNumId w:val="14"/>
+    <w:abstractNumId w:val="15"/>
   </w:num>
   <w:num w:numId="4" w16cid:durableId="1363478818">
     <w:abstractNumId w:val="6"/>
@@ -4848,13 +5133,16 @@
     <w:abstractNumId w:val="2"/>
   </w:num>
   <w:num w:numId="13" w16cid:durableId="1037387193">
-    <w:abstractNumId w:val="13"/>
+    <w:abstractNumId w:val="14"/>
   </w:num>
   <w:num w:numId="14" w16cid:durableId="499735112">
     <w:abstractNumId w:val="8"/>
   </w:num>
   <w:num w:numId="15" w16cid:durableId="1813909803">
     <w:abstractNumId w:val="11"/>
+  </w:num>
+  <w:num w:numId="16" w16cid:durableId="1822695895">
+    <w:abstractNumId w:val="13"/>
   </w:num>
 </w:numbering>
 </file>

</xml_diff>